<commit_message>
Updated Part 1 Hand-In
</commit_message>
<xml_diff>
--- a/Part 1 - Algorithms with performance analysis/Mini Project Report Part 1.docx
+++ b/Part 1 - Algorithms with performance analysis/Mini Project Report Part 1.docx
@@ -60,11 +60,19 @@
           <w:lang w:val="en-US"/>
         </w:rPr>
       </w:pPr>
+      <w:proofErr w:type="spellStart"/>
       <w:r>
         <w:rPr>
           <w:lang w:val="en-US"/>
         </w:rPr>
-        <w:t>pRE = 1000</w:t>
+        <w:t>pRE</w:t>
+      </w:r>
+      <w:proofErr w:type="spellEnd"/>
+      <w:r>
+        <w:rPr>
+          <w:lang w:val="en-US"/>
+        </w:rPr>
+        <w:t xml:space="preserve"> = 1000</w:t>
       </w:r>
     </w:p>
     <w:p>
@@ -78,11 +86,19 @@
           <w:lang w:val="en-US"/>
         </w:rPr>
       </w:pPr>
+      <w:proofErr w:type="spellStart"/>
       <w:r>
         <w:rPr>
           <w:lang w:val="en-US"/>
         </w:rPr>
-        <w:t>pIM = 1000</w:t>
+        <w:t>pIM</w:t>
+      </w:r>
+      <w:proofErr w:type="spellEnd"/>
+      <w:r>
+        <w:rPr>
+          <w:lang w:val="en-US"/>
+        </w:rPr>
+        <w:t xml:space="preserve"> = 1000</w:t>
       </w:r>
     </w:p>
     <w:p>
@@ -361,11 +377,19 @@
                 <w:lang w:val="en-US"/>
               </w:rPr>
             </w:pPr>
+            <w:proofErr w:type="spellStart"/>
             <w:r>
               <w:rPr>
                 <w:lang w:val="en-US"/>
               </w:rPr>
-              <w:t>Numpy vectorized</w:t>
+              <w:t>Numpy</w:t>
+            </w:r>
+            <w:proofErr w:type="spellEnd"/>
+            <w:r>
+              <w:rPr>
+                <w:lang w:val="en-US"/>
+              </w:rPr>
+              <w:t xml:space="preserve"> vectorized</w:t>
             </w:r>
           </w:p>
         </w:tc>
@@ -421,11 +445,19 @@
                 <w:lang w:val="en-US"/>
               </w:rPr>
             </w:pPr>
+            <w:proofErr w:type="spellStart"/>
             <w:r>
               <w:rPr>
                 <w:lang w:val="en-US"/>
               </w:rPr>
-              <w:t>Numba-optimized</w:t>
+              <w:t>Numba</w:t>
+            </w:r>
+            <w:proofErr w:type="spellEnd"/>
+            <w:r>
+              <w:rPr>
+                <w:lang w:val="en-US"/>
+              </w:rPr>
+              <w:t>-optimized</w:t>
             </w:r>
           </w:p>
         </w:tc>
@@ -1623,10 +1655,10 @@
         </w:rPr>
         <w:lastRenderedPageBreak/>
         <w:drawing>
-          <wp:inline distT="0" distB="0" distL="0" distR="0" wp14:anchorId="438BB712" wp14:editId="3C9B74E7">
-            <wp:extent cx="5731510" cy="3438525"/>
-            <wp:effectExtent l="0" t="0" r="2540" b="9525"/>
-            <wp:docPr id="3" name="Chart 3">
+          <wp:inline distT="0" distB="0" distL="0" distR="0" wp14:anchorId="1C69C803" wp14:editId="306583AA">
+            <wp:extent cx="5731510" cy="3455035"/>
+            <wp:effectExtent l="0" t="0" r="2540" b="12065"/>
+            <wp:docPr id="9" name="Chart 9">
               <a:extLst xmlns:a="http://schemas.openxmlformats.org/drawingml/2006/main">
                 <a:ext uri="{FF2B5EF4-FFF2-40B4-BE49-F238E27FC236}">
                   <a16:creationId xmlns:a16="http://schemas.microsoft.com/office/drawing/2014/main" id="{A1E88B33-E5B0-3528-F788-92406E4F8FD1}"/>
@@ -2192,8 +2224,18 @@
           <w:bCs/>
           <w:lang w:val="en-US"/>
         </w:rPr>
-        <w:t xml:space="preserve"> for chunksize</w:t>
+        <w:t xml:space="preserve"> for </w:t>
       </w:r>
+      <w:proofErr w:type="spellStart"/>
+      <w:r>
+        <w:rPr>
+          <w:b/>
+          <w:bCs/>
+          <w:lang w:val="en-US"/>
+        </w:rPr>
+        <w:t>chunksize</w:t>
+      </w:r>
+      <w:proofErr w:type="spellEnd"/>
       <w:r>
         <w:rPr>
           <w:b/>
@@ -2446,7 +2488,15 @@
           <w:bCs/>
           <w:lang w:val="en-US"/>
         </w:rPr>
-        <w:t xml:space="preserve"> from running algorithm</w:t>
+        <w:t xml:space="preserve"> from running </w:t>
+      </w:r>
+      <w:r>
+        <w:rPr>
+          <w:b/>
+          <w:bCs/>
+          <w:lang w:val="en-US"/>
+        </w:rPr>
+        <w:t>algorithm</w:t>
       </w:r>
     </w:p>
     <w:p>
@@ -2458,6 +2508,7 @@
       </w:pPr>
       <w:r>
         <w:rPr>
+          <w:noProof/>
           <w:lang w:val="en-US"/>
         </w:rPr>
         <w:drawing>
@@ -3192,11 +3243,19 @@
             </a:pPr>
             <a:r>
               <a:rPr lang="da-DK"/>
+              <a:t>The</a:t>
+            </a:r>
+            <a:r>
+              <a:rPr lang="da-DK" baseline="0"/>
+              <a:t> 10 </a:t>
+            </a:r>
+            <a:r>
+              <a:rPr lang="da-DK"/>
               <a:t>Best Performing</a:t>
             </a:r>
             <a:r>
               <a:rPr lang="da-DK" baseline="0"/>
-              <a:t> Parameters (top 10 [Left: best performing])</a:t>
+              <a:t> Parameters (Left lowest computation time)</a:t>
             </a:r>
             <a:endParaRPr lang="da-DK"/>
           </a:p>
@@ -3264,10 +3323,10 @@
           <c:invertIfNegative val="0"/>
           <c:cat>
             <c:numRef>
-              <c:f>'Best Runs'!$A$2:$A$10</c:f>
+              <c:f>'Best Runs'!$A$2:$A$11</c:f>
               <c:numCache>
                 <c:formatCode>General</c:formatCode>
-                <c:ptCount val="9"/>
+                <c:ptCount val="10"/>
                 <c:pt idx="0">
                   <c:v>4</c:v>
                 </c:pt>
@@ -3293,6 +3352,9 @@
                   <c:v>4</c:v>
                 </c:pt>
                 <c:pt idx="8">
+                  <c:v>5</c:v>
+                </c:pt>
+                <c:pt idx="9">
                   <c:v>5</c:v>
                 </c:pt>
               </c:numCache>
@@ -3300,10 +3362,10 @@
           </c:cat>
           <c:val>
             <c:numRef>
-              <c:f>'Best Runs'!$A$2:$A$10</c:f>
+              <c:f>'Best Runs'!$A$2:$A$11</c:f>
               <c:numCache>
                 <c:formatCode>General</c:formatCode>
-                <c:ptCount val="9"/>
+                <c:ptCount val="10"/>
                 <c:pt idx="0">
                   <c:v>4</c:v>
                 </c:pt>
@@ -3329,6 +3391,9 @@
                   <c:v>4</c:v>
                 </c:pt>
                 <c:pt idx="8">
+                  <c:v>5</c:v>
+                </c:pt>
+                <c:pt idx="9">
                   <c:v>5</c:v>
                 </c:pt>
               </c:numCache>
@@ -3336,7 +3401,7 @@
           </c:val>
           <c:extLst>
             <c:ext xmlns:c16="http://schemas.microsoft.com/office/drawing/2014/chart" uri="{C3380CC4-5D6E-409C-BE32-E72D297353CC}">
-              <c16:uniqueId val="{00000000-B3E0-4192-B08E-79596D1931D5}"/>
+              <c16:uniqueId val="{00000000-1133-42EA-8FBE-9460938F6F93}"/>
             </c:ext>
           </c:extLst>
         </c:ser>
@@ -3366,10 +3431,10 @@
           <c:invertIfNegative val="0"/>
           <c:cat>
             <c:numRef>
-              <c:f>'Best Runs'!$A$2:$A$10</c:f>
+              <c:f>'Best Runs'!$A$2:$A$11</c:f>
               <c:numCache>
                 <c:formatCode>General</c:formatCode>
-                <c:ptCount val="9"/>
+                <c:ptCount val="10"/>
                 <c:pt idx="0">
                   <c:v>4</c:v>
                 </c:pt>
@@ -3395,6 +3460,9 @@
                   <c:v>4</c:v>
                 </c:pt>
                 <c:pt idx="8">
+                  <c:v>5</c:v>
+                </c:pt>
+                <c:pt idx="9">
                   <c:v>5</c:v>
                 </c:pt>
               </c:numCache>
@@ -3402,10 +3470,10 @@
           </c:cat>
           <c:val>
             <c:numRef>
-              <c:f>'Best Runs'!$B$2:$B$10</c:f>
+              <c:f>'Best Runs'!$B$2:$B$11</c:f>
               <c:numCache>
                 <c:formatCode>General</c:formatCode>
-                <c:ptCount val="9"/>
+                <c:ptCount val="10"/>
                 <c:pt idx="0">
                   <c:v>81</c:v>
                 </c:pt>
@@ -3432,13 +3500,16 @@
                 </c:pt>
                 <c:pt idx="8">
                   <c:v>51</c:v>
+                </c:pt>
+                <c:pt idx="9">
+                  <c:v>21</c:v>
                 </c:pt>
               </c:numCache>
             </c:numRef>
           </c:val>
           <c:extLst>
             <c:ext xmlns:c16="http://schemas.microsoft.com/office/drawing/2014/chart" uri="{C3380CC4-5D6E-409C-BE32-E72D297353CC}">
-              <c16:uniqueId val="{00000001-B3E0-4192-B08E-79596D1931D5}"/>
+              <c16:uniqueId val="{00000001-1133-42EA-8FBE-9460938F6F93}"/>
             </c:ext>
           </c:extLst>
         </c:ser>
@@ -3483,12 +3554,51 @@
           <c:marker>
             <c:symbol val="none"/>
           </c:marker>
+          <c:cat>
+            <c:numRef>
+              <c:f>'Best Runs'!$A$2:$A$11</c:f>
+              <c:numCache>
+                <c:formatCode>General</c:formatCode>
+                <c:ptCount val="10"/>
+                <c:pt idx="0">
+                  <c:v>4</c:v>
+                </c:pt>
+                <c:pt idx="1">
+                  <c:v>4</c:v>
+                </c:pt>
+                <c:pt idx="2">
+                  <c:v>4</c:v>
+                </c:pt>
+                <c:pt idx="3">
+                  <c:v>4</c:v>
+                </c:pt>
+                <c:pt idx="4">
+                  <c:v>4</c:v>
+                </c:pt>
+                <c:pt idx="5">
+                  <c:v>4</c:v>
+                </c:pt>
+                <c:pt idx="6">
+                  <c:v>5</c:v>
+                </c:pt>
+                <c:pt idx="7">
+                  <c:v>4</c:v>
+                </c:pt>
+                <c:pt idx="8">
+                  <c:v>5</c:v>
+                </c:pt>
+                <c:pt idx="9">
+                  <c:v>5</c:v>
+                </c:pt>
+              </c:numCache>
+            </c:numRef>
+          </c:cat>
           <c:val>
             <c:numRef>
-              <c:f>'Best Runs'!$C$2:$C$10</c:f>
+              <c:f>'Best Runs'!$C$2:$C$11</c:f>
               <c:numCache>
                 <c:formatCode>General</c:formatCode>
-                <c:ptCount val="9"/>
+                <c:ptCount val="10"/>
                 <c:pt idx="0">
                   <c:v>1.22848</c:v>
                 </c:pt>
@@ -3515,6 +3625,9 @@
                 </c:pt>
                 <c:pt idx="8">
                   <c:v>1.2623500000000001</c:v>
+                </c:pt>
+                <c:pt idx="9">
+                  <c:v>1.26936</c:v>
                 </c:pt>
               </c:numCache>
             </c:numRef>
@@ -3522,7 +3635,7 @@
           <c:smooth val="0"/>
           <c:extLst>
             <c:ext xmlns:c16="http://schemas.microsoft.com/office/drawing/2014/chart" uri="{C3380CC4-5D6E-409C-BE32-E72D297353CC}">
-              <c16:uniqueId val="{00000002-B3E0-4192-B08E-79596D1931D5}"/>
+              <c16:uniqueId val="{00000002-1133-42EA-8FBE-9460938F6F93}"/>
             </c:ext>
           </c:extLst>
         </c:ser>
@@ -3869,6 +3982,7 @@
         </c:scaling>
         <c:delete val="1"/>
         <c:axPos val="b"/>
+        <c:numFmt formatCode="General" sourceLinked="1"/>
         <c:majorTickMark val="out"/>
         <c:minorTickMark val="none"/>
         <c:tickLblPos val="nextTo"/>

</xml_diff>